<commit_message>
bug fixing and update feature
</commit_message>
<xml_diff>
--- a/Assigment Week 10 TODO.docx
+++ b/Assigment Week 10 TODO.docx
@@ -12,6 +12,448 @@
         <w:rPr>
           <w:lang w:val="en-US"/>
         </w:rPr>
+        <w:t>20 ocktober TODO</w:t>
+      </w:r>
+    </w:p>
+    <w:p>
+      <w:pPr>
+        <w:pStyle w:val="ListParagraph"/>
+        <w:numPr>
+          <w:ilvl w:val="0"/>
+          <w:numId w:val="12"/>
+        </w:numPr>
+        <w:rPr>
+          <w:strike/>
+          <w:lang w:val="en-US"/>
+        </w:rPr>
+      </w:pPr>
+      <w:r>
+        <w:rPr>
+          <w:rFonts w:ascii="Helvetica" w:hAnsi="Helvetica" w:cs="Helvetica"/>
+          <w:strike/>
+          <w:color w:val="212529"/>
+          <w:sz w:val="20"/>
+          <w:szCs w:val="20"/>
+          <w:shd w:val="clear" w:color="auto" w:fill="FFFFFF"/>
+        </w:rPr>
+        <w:t>Ketika sudah ambil gambar pke kamera/gallery, dialog choose imagenya di dismiss</w:t>
+      </w:r>
+    </w:p>
+    <w:p>
+      <w:pPr>
+        <w:pStyle w:val="ListParagraph"/>
+        <w:numPr>
+          <w:ilvl w:val="0"/>
+          <w:numId w:val="12"/>
+        </w:numPr>
+        <w:rPr>
+          <w:strike/>
+          <w:lang w:val="en-US"/>
+        </w:rPr>
+      </w:pPr>
+      <w:r>
+        <w:rPr>
+          <w:rFonts w:ascii="Helvetica" w:hAnsi="Helvetica" w:cs="Helvetica"/>
+          <w:strike/>
+          <w:color w:val="212529"/>
+          <w:sz w:val="20"/>
+          <w:szCs w:val="20"/>
+          <w:shd w:val="clear" w:color="auto" w:fill="FFFFFF"/>
+        </w:rPr>
+        <w:t>dan button ubah jadi edit, klo sekrang masih insert</w:t>
+      </w:r>
+    </w:p>
+    <w:p>
+      <w:pPr>
+        <w:pStyle w:val="ListParagraph"/>
+        <w:numPr>
+          <w:ilvl w:val="0"/>
+          <w:numId w:val="12"/>
+        </w:numPr>
+        <w:rPr>
+          <w:strike/>
+          <w:lang w:val="en-US"/>
+        </w:rPr>
+      </w:pPr>
+      <w:r>
+        <w:rPr>
+          <w:rFonts w:ascii="Helvetica" w:hAnsi="Helvetica" w:cs="Helvetica"/>
+          <w:strike/>
+          <w:color w:val="212529"/>
+          <w:sz w:val="20"/>
+          <w:szCs w:val="20"/>
+          <w:shd w:val="clear" w:color="auto" w:fill="FFFFFF"/>
+        </w:rPr>
+        <w:t>Disable button add ketika lgi loading upload</w:t>
+      </w:r>
+    </w:p>
+    <w:p>
+      <w:pPr>
+        <w:pStyle w:val="ListParagraph"/>
+        <w:numPr>
+          <w:ilvl w:val="0"/>
+          <w:numId w:val="12"/>
+        </w:numPr>
+        <w:rPr>
+          <w:strike/>
+          <w:lang w:val="en-US"/>
+        </w:rPr>
+      </w:pPr>
+      <w:r>
+        <w:rPr>
+          <w:strike/>
+          <w:lang w:val="en-US"/>
+        </w:rPr>
+        <w:t>Polish UI</w:t>
+      </w:r>
+    </w:p>
+    <w:p>
+      <w:pPr>
+        <w:pStyle w:val="ListParagraph"/>
+        <w:numPr>
+          <w:ilvl w:val="0"/>
+          <w:numId w:val="12"/>
+        </w:numPr>
+        <w:rPr>
+          <w:strike/>
+          <w:lang w:val="en-US"/>
+        </w:rPr>
+      </w:pPr>
+      <w:r>
+        <w:rPr>
+          <w:rFonts w:ascii="Helvetica" w:hAnsi="Helvetica" w:cs="Helvetica"/>
+          <w:strike/>
+          <w:color w:val="212529"/>
+          <w:sz w:val="20"/>
+          <w:szCs w:val="20"/>
+          <w:shd w:val="clear" w:color="auto" w:fill="FFFFFF"/>
+        </w:rPr>
+        <w:t>View zoom dibuat full screen</w:t>
+      </w:r>
+    </w:p>
+    <w:p>
+      <w:pPr>
+        <w:pStyle w:val="ListParagraph"/>
+        <w:numPr>
+          <w:ilvl w:val="0"/>
+          <w:numId w:val="12"/>
+        </w:numPr>
+        <w:rPr>
+          <w:strike/>
+          <w:lang w:val="en-US"/>
+        </w:rPr>
+      </w:pPr>
+      <w:r>
+        <w:rPr>
+          <w:rFonts w:ascii="Helvetica" w:hAnsi="Helvetica" w:cs="Helvetica"/>
+          <w:strike/>
+          <w:color w:val="212529"/>
+          <w:sz w:val="20"/>
+          <w:szCs w:val="20"/>
+          <w:shd w:val="clear" w:color="auto" w:fill="FFFFFF"/>
+        </w:rPr>
+        <w:t>Tambahkan double confirmation ketika delete data on list</w:t>
+      </w:r>
+    </w:p>
+    <w:p>
+      <w:pPr>
+        <w:pStyle w:val="ListParagraph"/>
+        <w:numPr>
+          <w:ilvl w:val="0"/>
+          <w:numId w:val="12"/>
+        </w:numPr>
+        <w:rPr>
+          <w:strike/>
+          <w:lang w:val="en-US"/>
+        </w:rPr>
+      </w:pPr>
+      <w:r>
+        <w:rPr>
+          <w:rFonts w:ascii="Helvetica" w:hAnsi="Helvetica" w:cs="Helvetica"/>
+          <w:strike/>
+          <w:color w:val="212529"/>
+          <w:sz w:val="20"/>
+          <w:szCs w:val="20"/>
+          <w:shd w:val="clear" w:color="auto" w:fill="FFFFFF"/>
+          <w:lang w:val="en-US"/>
+        </w:rPr>
+        <w:t>When edit, descripton following title name</w:t>
+      </w:r>
+    </w:p>
+    <w:p>
+      <w:pPr>
+        <w:pStyle w:val="ListParagraph"/>
+        <w:numPr>
+          <w:ilvl w:val="0"/>
+          <w:numId w:val="12"/>
+        </w:numPr>
+        <w:rPr>
+          <w:lang w:val="en-US"/>
+        </w:rPr>
+      </w:pPr>
+    </w:p>
+    <w:p>
+      <w:pPr>
+        <w:pStyle w:val="ListParagraph"/>
+        <w:numPr>
+          <w:ilvl w:val="0"/>
+          <w:numId w:val="12"/>
+        </w:numPr>
+        <w:rPr>
+          <w:strike/>
+          <w:lang w:val="en-US"/>
+        </w:rPr>
+      </w:pPr>
+      <w:r>
+        <w:rPr>
+          <w:rFonts w:ascii="Helvetica" w:hAnsi="Helvetica" w:cs="Helvetica"/>
+          <w:strike/>
+          <w:color w:val="212529"/>
+          <w:sz w:val="20"/>
+          <w:szCs w:val="20"/>
+          <w:shd w:val="clear" w:color="auto" w:fill="FFFFFF"/>
+        </w:rPr>
+        <w:t>Ketika edit data gambar sebelumnya tidak muncul</w:t>
+      </w:r>
+      <w:r>
+        <w:rPr>
+          <w:rFonts w:ascii="Helvetica" w:hAnsi="Helvetica" w:cs="Helvetica"/>
+          <w:strike/>
+          <w:color w:val="212529"/>
+          <w:sz w:val="20"/>
+          <w:szCs w:val="20"/>
+          <w:shd w:val="clear" w:color="auto" w:fill="FFFFFF"/>
+          <w:lang w:val="en-US"/>
+        </w:rPr>
+        <w:t xml:space="preserve"> // add loading gambar</w:t>
+      </w:r>
+    </w:p>
+    <w:p>
+      <w:pPr>
+        <w:pStyle w:val="ListParagraph"/>
+        <w:numPr>
+          <w:ilvl w:val="0"/>
+          <w:numId w:val="12"/>
+        </w:numPr>
+        <w:rPr>
+          <w:lang w:val="en-US"/>
+        </w:rPr>
+      </w:pPr>
+      <w:r>
+        <w:rPr>
+          <w:rFonts w:ascii="Helvetica" w:hAnsi="Helvetica" w:cs="Helvetica"/>
+          <w:color w:val="212529"/>
+          <w:sz w:val="20"/>
+          <w:szCs w:val="20"/>
+          <w:shd w:val="clear" w:color="auto" w:fill="FFFFFF"/>
+          <w:lang w:val="en-US"/>
+        </w:rPr>
+        <w:t>Firebase</w:t>
+      </w:r>
+      <w:r>
+        <w:rPr>
+          <w:rFonts w:ascii="Helvetica" w:hAnsi="Helvetica" w:cs="Helvetica"/>
+          <w:color w:val="212529"/>
+          <w:sz w:val="20"/>
+          <w:szCs w:val="20"/>
+          <w:shd w:val="clear" w:color="auto" w:fill="FFFFFF"/>
+          <w:lang w:val="en-US"/>
+        </w:rPr>
+        <w:t xml:space="preserve"> expired</w:t>
+      </w:r>
+    </w:p>
+    <w:p>
+      <w:pPr>
+        <w:pStyle w:val="ListParagraph"/>
+        <w:numPr>
+          <w:ilvl w:val="0"/>
+          <w:numId w:val="12"/>
+        </w:numPr>
+        <w:rPr>
+          <w:strike/>
+          <w:lang w:val="en-US"/>
+        </w:rPr>
+      </w:pPr>
+      <w:r>
+        <w:rPr>
+          <w:rFonts w:ascii="Helvetica" w:hAnsi="Helvetica" w:cs="Helvetica"/>
+          <w:strike/>
+          <w:color w:val="212529"/>
+          <w:sz w:val="20"/>
+          <w:szCs w:val="20"/>
+          <w:shd w:val="clear" w:color="auto" w:fill="FFFFFF"/>
+          <w:lang w:val="en-US"/>
+        </w:rPr>
+        <w:t>MapMarker have no text</w:t>
+      </w:r>
+    </w:p>
+    <w:p>
+      <w:pPr>
+        <w:pStyle w:val="ListParagraph"/>
+        <w:rPr>
+          <w:lang w:val="en-US"/>
+        </w:rPr>
+      </w:pPr>
+    </w:p>
+    <w:p>
+      <w:pPr>
+        <w:pStyle w:val="ListParagraph"/>
+        <w:numPr>
+          <w:ilvl w:val="0"/>
+          <w:numId w:val="12"/>
+        </w:numPr>
+        <w:rPr>
+          <w:strike/>
+          <w:lang w:val="en-US"/>
+        </w:rPr>
+      </w:pPr>
+      <w:r>
+        <w:rPr>
+          <w:strike/>
+          <w:lang w:val="en-US"/>
+        </w:rPr>
+        <w:t>Get Data not directly update</w:t>
+      </w:r>
+    </w:p>
+    <w:p>
+      <w:pPr>
+        <w:pStyle w:val="ListParagraph"/>
+        <w:numPr>
+          <w:ilvl w:val="0"/>
+          <w:numId w:val="12"/>
+        </w:numPr>
+        <w:rPr>
+          <w:strike/>
+          <w:lang w:val="en-US"/>
+        </w:rPr>
+      </w:pPr>
+      <w:r>
+        <w:rPr>
+          <w:rFonts w:ascii="Helvetica" w:hAnsi="Helvetica" w:cs="Helvetica"/>
+          <w:strike/>
+          <w:color w:val="212529"/>
+          <w:sz w:val="20"/>
+          <w:szCs w:val="20"/>
+          <w:shd w:val="clear" w:color="auto" w:fill="FFFFFF"/>
+        </w:rPr>
+        <w:t>Ketika insert data lagi, di list data sebelumnya nya hilang</w:t>
+      </w:r>
+      <w:r>
+        <w:rPr>
+          <w:rFonts w:ascii="Helvetica" w:hAnsi="Helvetica" w:cs="Helvetica"/>
+          <w:strike/>
+          <w:color w:val="212529"/>
+          <w:sz w:val="20"/>
+          <w:szCs w:val="20"/>
+          <w:shd w:val="clear" w:color="auto" w:fill="FFFFFF"/>
+          <w:lang w:val="en-US"/>
+        </w:rPr>
+        <w:t xml:space="preserve">.  </w:t>
+      </w:r>
+      <w:r>
+        <w:rPr>
+          <w:rFonts w:ascii="Helvetica" w:hAnsi="Helvetica" w:cs="Helvetica"/>
+          <w:strike/>
+          <w:color w:val="212529"/>
+          <w:sz w:val="20"/>
+          <w:szCs w:val="20"/>
+          <w:shd w:val="clear" w:color="auto" w:fill="FFFFFF"/>
+          <w:lang w:val="en-US"/>
+        </w:rPr>
+        <w:sym w:font="Wingdings" w:char="F0E8"/>
+      </w:r>
+      <w:r>
+        <w:rPr>
+          <w:rFonts w:ascii="Helvetica" w:hAnsi="Helvetica" w:cs="Helvetica"/>
+          <w:strike/>
+          <w:color w:val="212529"/>
+          <w:sz w:val="20"/>
+          <w:szCs w:val="20"/>
+          <w:shd w:val="clear" w:color="auto" w:fill="FFFFFF"/>
+          <w:lang w:val="en-US"/>
+        </w:rPr>
+        <w:t xml:space="preserve"> </w:t>
+      </w:r>
+      <w:r>
+        <w:rPr>
+          <w:rFonts w:ascii="Helvetica" w:hAnsi="Helvetica" w:cs="Helvetica"/>
+          <w:color w:val="212529"/>
+          <w:sz w:val="20"/>
+          <w:szCs w:val="20"/>
+          <w:shd w:val="clear" w:color="auto" w:fill="FFFFFF"/>
+          <w:lang w:val="en-US"/>
+        </w:rPr>
+        <w:t>problem was data insert to room in addItem and getAllItem. And wrong get image algorithme</w:t>
+      </w:r>
+    </w:p>
+    <w:p>
+      <w:pPr>
+        <w:pStyle w:val="ListParagraph"/>
+        <w:numPr>
+          <w:ilvl w:val="0"/>
+          <w:numId w:val="12"/>
+        </w:numPr>
+        <w:rPr>
+          <w:strike/>
+          <w:lang w:val="en-US"/>
+        </w:rPr>
+      </w:pPr>
+      <w:r>
+        <w:rPr>
+          <w:rFonts w:ascii="Helvetica" w:hAnsi="Helvetica" w:cs="Helvetica"/>
+          <w:strike/>
+          <w:color w:val="212529"/>
+          <w:sz w:val="20"/>
+          <w:szCs w:val="20"/>
+          <w:shd w:val="clear" w:color="auto" w:fill="FFFFFF"/>
+        </w:rPr>
+        <w:t>Default titik map current location user</w:t>
+      </w:r>
+      <w:r>
+        <w:rPr>
+          <w:rFonts w:ascii="Helvetica" w:hAnsi="Helvetica" w:cs="Helvetica"/>
+          <w:strike/>
+          <w:color w:val="212529"/>
+          <w:sz w:val="20"/>
+          <w:szCs w:val="20"/>
+          <w:shd w:val="clear" w:color="auto" w:fill="FFFFFF"/>
+          <w:lang w:val="en-US"/>
+        </w:rPr>
+        <w:t xml:space="preserve"> ????</w:t>
+      </w:r>
+    </w:p>
+    <w:p>
+      <w:pPr>
+        <w:pStyle w:val="ListParagraph"/>
+        <w:rPr>
+          <w:lang w:val="en-US"/>
+        </w:rPr>
+      </w:pPr>
+    </w:p>
+    <w:p>
+      <w:pPr>
+        <w:pStyle w:val="ListParagraph"/>
+        <w:rPr>
+          <w:lang w:val="en-US"/>
+        </w:rPr>
+      </w:pPr>
+      <w:r>
+        <w:rPr>
+          <w:lang w:val="en-US"/>
+        </w:rPr>
+        <w:t>Last. Create apk file</w:t>
+      </w:r>
+    </w:p>
+    <w:p>
+      <w:pPr>
+        <w:rPr>
+          <w:lang w:val="en-US"/>
+        </w:rPr>
+      </w:pPr>
+      <w:r>
+        <w:rPr>
+          <w:lang w:val="en-US"/>
+        </w:rPr>
         <w:t>14 October 2020 TODO</w:t>
       </w:r>
     </w:p>
@@ -339,6 +781,168 @@
         <w:rPr>
           <w:lang w:val="en-US"/>
         </w:rPr>
+        <w:t>Remake</w:t>
+      </w:r>
+    </w:p>
+    <w:p>
+      <w:pPr>
+        <w:rPr>
+          <w:lang w:val="en-US"/>
+        </w:rPr>
+      </w:pPr>
+      <w:r>
+        <w:rPr>
+          <w:lang w:val="en-US"/>
+        </w:rPr>
+        <w:t xml:space="preserve"> Algoritma Load Data</w:t>
+      </w:r>
+    </w:p>
+    <w:p>
+      <w:pPr>
+        <w:pStyle w:val="ListParagraph"/>
+        <w:numPr>
+          <w:ilvl w:val="0"/>
+          <w:numId w:val="13"/>
+        </w:numPr>
+        <w:rPr>
+          <w:lang w:val="en-US"/>
+        </w:rPr>
+      </w:pPr>
+      <w:r>
+        <w:rPr>
+          <w:lang w:val="en-US"/>
+        </w:rPr>
+        <w:t>Data download from network</w:t>
+      </w:r>
+    </w:p>
+    <w:p>
+      <w:pPr>
+        <w:pStyle w:val="ListParagraph"/>
+        <w:numPr>
+          <w:ilvl w:val="1"/>
+          <w:numId w:val="13"/>
+        </w:numPr>
+        <w:rPr>
+          <w:lang w:val="en-US"/>
+        </w:rPr>
+      </w:pPr>
+      <w:r>
+        <w:rPr>
+          <w:lang w:val="en-US"/>
+        </w:rPr>
+        <w:t>Data Model - DONE</w:t>
+      </w:r>
+    </w:p>
+    <w:p>
+      <w:pPr>
+        <w:pStyle w:val="ListParagraph"/>
+        <w:numPr>
+          <w:ilvl w:val="1"/>
+          <w:numId w:val="13"/>
+        </w:numPr>
+        <w:rPr>
+          <w:lang w:val="en-US"/>
+        </w:rPr>
+      </w:pPr>
+      <w:r>
+        <w:rPr>
+          <w:lang w:val="en-US"/>
+        </w:rPr>
+        <w:t>Download image and put to storage</w:t>
+      </w:r>
+    </w:p>
+    <w:p>
+      <w:pPr>
+        <w:pStyle w:val="ListParagraph"/>
+        <w:numPr>
+          <w:ilvl w:val="0"/>
+          <w:numId w:val="13"/>
+        </w:numPr>
+        <w:rPr>
+          <w:lang w:val="en-US"/>
+        </w:rPr>
+      </w:pPr>
+      <w:r>
+        <w:rPr>
+          <w:lang w:val="en-US"/>
+        </w:rPr>
+        <w:t>Data put on database</w:t>
+      </w:r>
+    </w:p>
+    <w:p>
+      <w:pPr>
+        <w:pStyle w:val="ListParagraph"/>
+        <w:numPr>
+          <w:ilvl w:val="1"/>
+          <w:numId w:val="13"/>
+        </w:numPr>
+        <w:rPr>
+          <w:lang w:val="en-US"/>
+        </w:rPr>
+      </w:pPr>
+      <w:r>
+        <w:rPr>
+          <w:lang w:val="en-US"/>
+        </w:rPr>
+        <w:lastRenderedPageBreak/>
+        <w:t>Data to database - DONE</w:t>
+      </w:r>
+    </w:p>
+    <w:p>
+      <w:pPr>
+        <w:pStyle w:val="ListParagraph"/>
+        <w:numPr>
+          <w:ilvl w:val="1"/>
+          <w:numId w:val="13"/>
+        </w:numPr>
+        <w:rPr>
+          <w:lang w:val="en-US"/>
+        </w:rPr>
+      </w:pPr>
+      <w:r>
+        <w:rPr>
+          <w:lang w:val="en-US"/>
+        </w:rPr>
+        <w:t>Image to database</w:t>
+      </w:r>
+    </w:p>
+    <w:p>
+      <w:pPr>
+        <w:ind w:left="1080"/>
+        <w:rPr>
+          <w:lang w:val="en-US"/>
+        </w:rPr>
+      </w:pPr>
+    </w:p>
+    <w:p>
+      <w:pPr>
+        <w:pStyle w:val="ListParagraph"/>
+        <w:numPr>
+          <w:ilvl w:val="0"/>
+          <w:numId w:val="13"/>
+        </w:numPr>
+        <w:rPr>
+          <w:lang w:val="en-US"/>
+        </w:rPr>
+      </w:pPr>
+    </w:p>
+    <w:p>
+      <w:pPr>
+        <w:rPr>
+          <w:lang w:val="en-US"/>
+        </w:rPr>
+      </w:pPr>
+    </w:p>
+    <w:p>
+      <w:pPr>
+        <w:rPr>
+          <w:lang w:val="en-US"/>
+        </w:rPr>
+      </w:pPr>
+      <w:r>
+        <w:rPr>
+          <w:lang w:val="en-US"/>
+        </w:rPr>
         <w:t>Assigment Week 10 TODO</w:t>
       </w:r>
     </w:p>
@@ -853,7 +1457,6 @@
           <w:strike/>
           <w:lang w:val="en-US"/>
         </w:rPr>
-        <w:lastRenderedPageBreak/>
         <w:t>Fab add wisata</w:t>
       </w:r>
     </w:p>
@@ -1669,7 +2272,6 @@
         <w:rPr>
           <w:lang w:val="en-US"/>
         </w:rPr>
-        <w:lastRenderedPageBreak/>
         <w:t>Button Add location</w:t>
       </w:r>
     </w:p>
@@ -2298,7 +2900,6 @@
           <w:color w:val="000000"/>
           <w:lang w:val="en-ID" w:eastAsia="en-ID"/>
         </w:rPr>
-        <w:lastRenderedPageBreak/>
         <w:t>Logout</w:t>
       </w:r>
     </w:p>
@@ -3527,6 +4128,184 @@
     <w:nsid w:val="5A39141E"/>
     <w:multiLevelType w:val="hybridMultilevel"/>
     <w:tmpl w:val="B5CA8370"/>
+    <w:lvl w:ilvl="0" w:tplc="3809000F">
+      <w:start w:val="1"/>
+      <w:numFmt w:val="decimal"/>
+      <w:lvlText w:val="%1."/>
+      <w:lvlJc w:val="left"/>
+      <w:pPr>
+        <w:ind w:left="720" w:hanging="360"/>
+      </w:pPr>
+      <w:rPr>
+        <w:rFonts w:hint="default"/>
+      </w:rPr>
+    </w:lvl>
+    <w:lvl w:ilvl="1" w:tplc="38090019">
+      <w:start w:val="1"/>
+      <w:numFmt w:val="lowerLetter"/>
+      <w:lvlText w:val="%2."/>
+      <w:lvlJc w:val="left"/>
+      <w:pPr>
+        <w:ind w:left="1440" w:hanging="360"/>
+      </w:pPr>
+    </w:lvl>
+    <w:lvl w:ilvl="2" w:tplc="3809001B" w:tentative="1">
+      <w:start w:val="1"/>
+      <w:numFmt w:val="lowerRoman"/>
+      <w:lvlText w:val="%3."/>
+      <w:lvlJc w:val="right"/>
+      <w:pPr>
+        <w:ind w:left="2160" w:hanging="180"/>
+      </w:pPr>
+    </w:lvl>
+    <w:lvl w:ilvl="3" w:tplc="3809000F" w:tentative="1">
+      <w:start w:val="1"/>
+      <w:numFmt w:val="decimal"/>
+      <w:lvlText w:val="%4."/>
+      <w:lvlJc w:val="left"/>
+      <w:pPr>
+        <w:ind w:left="2880" w:hanging="360"/>
+      </w:pPr>
+    </w:lvl>
+    <w:lvl w:ilvl="4" w:tplc="38090019" w:tentative="1">
+      <w:start w:val="1"/>
+      <w:numFmt w:val="lowerLetter"/>
+      <w:lvlText w:val="%5."/>
+      <w:lvlJc w:val="left"/>
+      <w:pPr>
+        <w:ind w:left="3600" w:hanging="360"/>
+      </w:pPr>
+    </w:lvl>
+    <w:lvl w:ilvl="5" w:tplc="3809001B" w:tentative="1">
+      <w:start w:val="1"/>
+      <w:numFmt w:val="lowerRoman"/>
+      <w:lvlText w:val="%6."/>
+      <w:lvlJc w:val="right"/>
+      <w:pPr>
+        <w:ind w:left="4320" w:hanging="180"/>
+      </w:pPr>
+    </w:lvl>
+    <w:lvl w:ilvl="6" w:tplc="3809000F" w:tentative="1">
+      <w:start w:val="1"/>
+      <w:numFmt w:val="decimal"/>
+      <w:lvlText w:val="%7."/>
+      <w:lvlJc w:val="left"/>
+      <w:pPr>
+        <w:ind w:left="5040" w:hanging="360"/>
+      </w:pPr>
+    </w:lvl>
+    <w:lvl w:ilvl="7" w:tplc="38090019" w:tentative="1">
+      <w:start w:val="1"/>
+      <w:numFmt w:val="lowerLetter"/>
+      <w:lvlText w:val="%8."/>
+      <w:lvlJc w:val="left"/>
+      <w:pPr>
+        <w:ind w:left="5760" w:hanging="360"/>
+      </w:pPr>
+    </w:lvl>
+    <w:lvl w:ilvl="8" w:tplc="3809001B" w:tentative="1">
+      <w:start w:val="1"/>
+      <w:numFmt w:val="lowerRoman"/>
+      <w:lvlText w:val="%9."/>
+      <w:lvlJc w:val="right"/>
+      <w:pPr>
+        <w:ind w:left="6480" w:hanging="180"/>
+      </w:pPr>
+    </w:lvl>
+  </w:abstractNum>
+  <w:abstractNum w:abstractNumId="11" w15:restartNumberingAfterBreak="0">
+    <w:nsid w:val="6A4B7FC0"/>
+    <w:multiLevelType w:val="hybridMultilevel"/>
+    <w:tmpl w:val="681EC8DC"/>
+    <w:lvl w:ilvl="0" w:tplc="3809000F">
+      <w:start w:val="1"/>
+      <w:numFmt w:val="decimal"/>
+      <w:lvlText w:val="%1."/>
+      <w:lvlJc w:val="left"/>
+      <w:pPr>
+        <w:ind w:left="720" w:hanging="360"/>
+      </w:pPr>
+      <w:rPr>
+        <w:rFonts w:hint="default"/>
+      </w:rPr>
+    </w:lvl>
+    <w:lvl w:ilvl="1" w:tplc="38090019">
+      <w:start w:val="1"/>
+      <w:numFmt w:val="lowerLetter"/>
+      <w:lvlText w:val="%2."/>
+      <w:lvlJc w:val="left"/>
+      <w:pPr>
+        <w:ind w:left="1440" w:hanging="360"/>
+      </w:pPr>
+    </w:lvl>
+    <w:lvl w:ilvl="2" w:tplc="3809001B" w:tentative="1">
+      <w:start w:val="1"/>
+      <w:numFmt w:val="lowerRoman"/>
+      <w:lvlText w:val="%3."/>
+      <w:lvlJc w:val="right"/>
+      <w:pPr>
+        <w:ind w:left="2160" w:hanging="180"/>
+      </w:pPr>
+    </w:lvl>
+    <w:lvl w:ilvl="3" w:tplc="3809000F" w:tentative="1">
+      <w:start w:val="1"/>
+      <w:numFmt w:val="decimal"/>
+      <w:lvlText w:val="%4."/>
+      <w:lvlJc w:val="left"/>
+      <w:pPr>
+        <w:ind w:left="2880" w:hanging="360"/>
+      </w:pPr>
+    </w:lvl>
+    <w:lvl w:ilvl="4" w:tplc="38090019" w:tentative="1">
+      <w:start w:val="1"/>
+      <w:numFmt w:val="lowerLetter"/>
+      <w:lvlText w:val="%5."/>
+      <w:lvlJc w:val="left"/>
+      <w:pPr>
+        <w:ind w:left="3600" w:hanging="360"/>
+      </w:pPr>
+    </w:lvl>
+    <w:lvl w:ilvl="5" w:tplc="3809001B" w:tentative="1">
+      <w:start w:val="1"/>
+      <w:numFmt w:val="lowerRoman"/>
+      <w:lvlText w:val="%6."/>
+      <w:lvlJc w:val="right"/>
+      <w:pPr>
+        <w:ind w:left="4320" w:hanging="180"/>
+      </w:pPr>
+    </w:lvl>
+    <w:lvl w:ilvl="6" w:tplc="3809000F" w:tentative="1">
+      <w:start w:val="1"/>
+      <w:numFmt w:val="decimal"/>
+      <w:lvlText w:val="%7."/>
+      <w:lvlJc w:val="left"/>
+      <w:pPr>
+        <w:ind w:left="5040" w:hanging="360"/>
+      </w:pPr>
+    </w:lvl>
+    <w:lvl w:ilvl="7" w:tplc="38090019" w:tentative="1">
+      <w:start w:val="1"/>
+      <w:numFmt w:val="lowerLetter"/>
+      <w:lvlText w:val="%8."/>
+      <w:lvlJc w:val="left"/>
+      <w:pPr>
+        <w:ind w:left="5760" w:hanging="360"/>
+      </w:pPr>
+    </w:lvl>
+    <w:lvl w:ilvl="8" w:tplc="3809001B" w:tentative="1">
+      <w:start w:val="1"/>
+      <w:numFmt w:val="lowerRoman"/>
+      <w:lvlText w:val="%9."/>
+      <w:lvlJc w:val="right"/>
+      <w:pPr>
+        <w:ind w:left="6480" w:hanging="180"/>
+      </w:pPr>
+    </w:lvl>
+  </w:abstractNum>
+  <w:abstractNum w:abstractNumId="12" w15:restartNumberingAfterBreak="0">
+    <w:nsid w:val="7DF1567F"/>
+    <w:multiLevelType w:val="hybridMultilevel"/>
+    <w:tmpl w:val="7F742226"/>
     <w:lvl w:ilvl="0" w:tplc="3809000F">
       <w:start w:val="1"/>
       <w:numFmt w:val="decimal"/>
@@ -3644,6 +4423,12 @@
   </w:num>
   <w:num w:numId="11">
     <w:abstractNumId w:val="2"/>
+  </w:num>
+  <w:num w:numId="12">
+    <w:abstractNumId w:val="11"/>
+  </w:num>
+  <w:num w:numId="13">
+    <w:abstractNumId w:val="12"/>
   </w:num>
 </w:numbering>
 </file>

</xml_diff>